<commit_message>
Changes to Technische Test
</commit_message>
<xml_diff>
--- a/Periode 12 Kerntaak 1,2,3/KT2/KT2.5/KT2.5.9 Gedetailleerd (technisch) testplan intergrale systeemtest/Technische Test v1.1.0.docx
+++ b/Periode 12 Kerntaak 1,2,3/KT2/KT2.5/KT2.5.9 Gedetailleerd (technisch) testplan intergrale systeemtest/Technische Test v1.1.0.docx
@@ -4825,8 +4825,6 @@
       <w:r>
         <w:t xml:space="preserve"> de inloggegevens kloppen?</w:t>
       </w:r>
-      <w:bookmarkStart w:id="3" w:name="_GoBack"/>
-      <w:bookmarkEnd w:id="3"/>
     </w:p>
     <w:p>
       <w:r>
@@ -4862,25 +4860,7 @@
         <w:pStyle w:val="Kop3"/>
       </w:pPr>
       <w:r>
-        <w:t>4</w:t>
-      </w:r>
-      <w:r>
-        <w:t xml:space="preserve">. Wordt </w:t>
-      </w:r>
-      <w:r>
-        <w:t xml:space="preserve">de cookie met de logingegevens verwijderd wanneer de vorige keer de </w:t>
-      </w:r>
-      <w:r>
-        <w:t>optie wachtwoord onthouden</w:t>
-      </w:r>
-      <w:r>
-        <w:t xml:space="preserve"> was</w:t>
-      </w:r>
-      <w:r>
-        <w:t xml:space="preserve"> aangevinkt</w:t>
-      </w:r>
-      <w:r>
-        <w:t>, en deze nu is afgevinkt tijdens het inloggen?</w:t>
+        <w:t>4. Wordt de cookie met de logingegevens verwijderd wanneer de vorige keer de optie wachtwoord onthouden was aangevinkt, en deze nu is afgevinkt tijdens het inloggen?</w:t>
       </w:r>
     </w:p>
     <w:p>
@@ -4926,13 +4906,10 @@
         <w:t xml:space="preserve">. </w:t>
       </w:r>
       <w:r>
-        <w:t>Kan</w:t>
-      </w:r>
-      <w:r>
-        <w:t xml:space="preserve"> er </w:t>
-      </w:r>
-      <w:r>
-        <w:t>vreemde karakters worden gebruikt zoals Chinese of Japanse karakters in het gebruikersnaam veld?</w:t>
+        <w:t>Kunnen</w:t>
+      </w:r>
+      <w:r>
+        <w:t xml:space="preserve"> er vreemde karakters worden gebruikt zoals Chinese of Japanse karakters in het gebruikersnaam veld?</w:t>
       </w:r>
     </w:p>
     <w:p>
@@ -4975,16 +4952,10 @@
         <w:t xml:space="preserve">. </w:t>
       </w:r>
       <w:r>
-        <w:t>Kan</w:t>
-      </w:r>
-      <w:r>
-        <w:t xml:space="preserve"> er vreemde karakters worden gebruikt zoals Chinese of Japanse karakters in het </w:t>
-      </w:r>
-      <w:r>
-        <w:t>wachtwoord</w:t>
-      </w:r>
-      <w:r>
-        <w:t xml:space="preserve"> veld?</w:t>
+        <w:t>Kunnen</w:t>
+      </w:r>
+      <w:r>
+        <w:t xml:space="preserve"> er vreemde karakters worden gebruikt zoals Chinese of Japanse karakters in het wachtwoord veld?</w:t>
       </w:r>
     </w:p>
     <w:p>
@@ -5016,26 +4987,9 @@
         <w:t>__________________________________________________________________________________</w:t>
       </w:r>
     </w:p>
-    <w:p/>
     <w:p>
-      <w:pPr>
-        <w:pStyle w:val="Kop2"/>
-        <w:rPr>
-          <w:b/>
-        </w:rPr>
-      </w:pPr>
-      <w:r>
-        <w:rPr>
-          <w:b/>
-        </w:rPr>
-        <w:t>Dashboard</w:t>
-      </w:r>
-      <w:r>
-        <w:rPr>
-          <w:b/>
-        </w:rPr>
-        <w:t xml:space="preserve"> Scherm</w:t>
-      </w:r>
+      <w:bookmarkStart w:id="3" w:name="_GoBack"/>
+      <w:bookmarkEnd w:id="3"/>
     </w:p>
     <w:p>
       <w:pPr>
@@ -5048,7 +5002,13 @@
         <w:rPr>
           <w:b/>
         </w:rPr>
-        <w:t>Navigatiemenu</w:t>
+        <w:t>Dashboard</w:t>
+      </w:r>
+      <w:r>
+        <w:rPr>
+          <w:b/>
+        </w:rPr>
+        <w:t xml:space="preserve"> Scherm</w:t>
       </w:r>
     </w:p>
     <w:p>
@@ -5062,7 +5022,7 @@
         <w:rPr>
           <w:b/>
         </w:rPr>
-        <w:t>Hamburgermenu</w:t>
+        <w:t>Navigatiemenu</w:t>
       </w:r>
     </w:p>
     <w:p>
@@ -5076,6 +5036,20 @@
         <w:rPr>
           <w:b/>
         </w:rPr>
+        <w:t>Hamburgermenu</w:t>
+      </w:r>
+    </w:p>
+    <w:p>
+      <w:pPr>
+        <w:pStyle w:val="Kop2"/>
+        <w:rPr>
+          <w:b/>
+        </w:rPr>
+      </w:pPr>
+      <w:r>
+        <w:rPr>
+          <w:b/>
+        </w:rPr>
         <w:t>Taak Registreren</w:t>
       </w:r>
       <w:r>
@@ -5090,10 +5064,7 @@
         <w:pStyle w:val="Kop3"/>
       </w:pPr>
       <w:r>
-        <w:t>7</w:t>
-      </w:r>
-      <w:r>
-        <w:t>. Kan er in het omschrijving veld letters en cijfers worden ingevoerd?</w:t>
+        <w:t>7. Kan er in het omschrijving veld letters en cijfers worden ingevoerd?</w:t>
       </w:r>
     </w:p>
     <w:p>
@@ -5130,16 +5101,7 @@
         <w:pStyle w:val="Kop3"/>
       </w:pPr>
       <w:r>
-        <w:t>8</w:t>
-      </w:r>
-      <w:r>
-        <w:t xml:space="preserve">. Kan er in het </w:t>
-      </w:r>
-      <w:r>
-        <w:t>datum</w:t>
-      </w:r>
-      <w:r>
-        <w:t xml:space="preserve"> veld letters en cijfers worden ingevoerd?</w:t>
+        <w:t>8. Kan er in het datum veld letters en cijfers worden ingevoerd?</w:t>
       </w:r>
     </w:p>
     <w:p>
@@ -5176,10 +5138,7 @@
         <w:pStyle w:val="Kop3"/>
       </w:pPr>
       <w:r>
-        <w:t>9</w:t>
-      </w:r>
-      <w:r>
-        <w:t xml:space="preserve">. Kan er in het </w:t>
+        <w:t xml:space="preserve">9. Kan er in het </w:t>
       </w:r>
       <w:r>
         <w:t>bezoek</w:t>
@@ -5224,16 +5183,7 @@
       </w:pPr>
       <w:r>
         <w:lastRenderedPageBreak/>
-        <w:t>10</w:t>
-      </w:r>
-      <w:r>
-        <w:t xml:space="preserve">. Kan er in het </w:t>
-      </w:r>
-      <w:r>
-        <w:t>onderzoek</w:t>
-      </w:r>
-      <w:r>
-        <w:t xml:space="preserve"> veld letters en cijfers worden ingevoerd?</w:t>
+        <w:t>10. Kan er in het onderzoek veld letters en cijfers worden ingevoerd?</w:t>
       </w:r>
     </w:p>
     <w:p>
@@ -5270,16 +5220,7 @@
         <w:pStyle w:val="Kop3"/>
       </w:pPr>
       <w:r>
-        <w:t>11</w:t>
-      </w:r>
-      <w:r>
-        <w:t xml:space="preserve">. Kan er in het </w:t>
-      </w:r>
-      <w:r>
-        <w:t>conference call</w:t>
-      </w:r>
-      <w:r>
-        <w:t xml:space="preserve"> veld letters en cijfers worden ingevoerd?</w:t>
+        <w:t>11. Kan er in het conference call veld letters en cijfers worden ingevoerd?</w:t>
       </w:r>
     </w:p>
     <w:p>
@@ -5316,16 +5257,7 @@
         <w:pStyle w:val="Kop3"/>
       </w:pPr>
       <w:r>
-        <w:t>12</w:t>
-      </w:r>
-      <w:r>
-        <w:t xml:space="preserve">. Kan er in het </w:t>
-      </w:r>
-      <w:r>
-        <w:t>klant/partner naam</w:t>
-      </w:r>
-      <w:r>
-        <w:t xml:space="preserve"> veld letters en cijfers worden ingevoerd?</w:t>
+        <w:t>12. Kan er in het klant/partner naam veld letters en cijfers worden ingevoerd?</w:t>
       </w:r>
     </w:p>
     <w:p>
@@ -6064,6 +5996,7 @@
   <w:style w:type="character" w:default="1" w:styleId="Standaardalinea-lettertype">
     <w:name w:val="Default Paragraph Font"/>
     <w:uiPriority w:val="1"/>
+    <w:semiHidden/>
     <w:unhideWhenUsed/>
   </w:style>
   <w:style w:type="table" w:default="1" w:styleId="Standaardtabel">
@@ -6696,7 +6629,7 @@
 </file>
 
 <file path=customXml/itemProps1.xml><?xml version="1.0" encoding="utf-8"?>
-<ds:datastoreItem xmlns:ds="http://schemas.openxmlformats.org/officeDocument/2006/customXml" ds:itemID="{757566FB-1D79-42C8-B6ED-1D22FAAB73BF}">
+<ds:datastoreItem xmlns:ds="http://schemas.openxmlformats.org/officeDocument/2006/customXml" ds:itemID="{7B7B1EB0-4F66-4F7A-A110-792D09C7D8E0}">
   <ds:schemaRefs>
     <ds:schemaRef ds:uri="http://schemas.openxmlformats.org/officeDocument/2006/bibliography"/>
   </ds:schemaRefs>

</xml_diff>